<commit_message>
feat: adicionar relatório de atividades e estrutura de dados
</commit_message>
<xml_diff>
--- a/Mobile I/Atividade Tarefas/Relatorio.docx
+++ b/Mobile I/Atividade Tarefas/Relatorio.docx
@@ -53,8 +53,6 @@
         <w:br/>
         <w:t>Tarefa: 19/11/25</w:t>
       </w:r>
-      <w:bookmarkStart w:id="0" w:name="_GoBack"/>
-      <w:bookmarkEnd w:id="0"/>
       <w:r>
         <w:rPr>
           <w:rFonts w:ascii="Segoe UI" w:eastAsia="Times New Roman" w:hAnsi="Segoe UI" w:cs="Segoe UI"/>
@@ -1306,7 +1304,92 @@
         <w:t>).</w:t>
       </w:r>
     </w:p>
-    <w:p/>
+    <w:p>
+      <w:r>
+        <w:br/>
+      </w:r>
+      <w:r>
+        <w:br/>
+      </w:r>
+      <w:r>
+        <w:drawing>
+          <wp:inline distT="0" distB="0" distL="0" distR="0" wp14:anchorId="5AB4C9E3" wp14:editId="3947A6AA">
+            <wp:extent cx="5400040" cy="1873250"/>
+            <wp:effectExtent l="0" t="0" r="0" b="0"/>
+            <wp:docPr id="1" name="Imagem 1"/>
+            <wp:cNvGraphicFramePr>
+              <a:graphicFrameLocks xmlns:a="http://schemas.openxmlformats.org/drawingml/2006/main" noChangeAspect="1"/>
+            </wp:cNvGraphicFramePr>
+            <a:graphic xmlns:a="http://schemas.openxmlformats.org/drawingml/2006/main">
+              <a:graphicData uri="http://schemas.openxmlformats.org/drawingml/2006/picture">
+                <pic:pic xmlns:pic="http://schemas.openxmlformats.org/drawingml/2006/picture">
+                  <pic:nvPicPr>
+                    <pic:cNvPr id="1" name=""/>
+                    <pic:cNvPicPr/>
+                  </pic:nvPicPr>
+                  <pic:blipFill>
+                    <a:blip r:embed="rId11"/>
+                    <a:stretch>
+                      <a:fillRect/>
+                    </a:stretch>
+                  </pic:blipFill>
+                  <pic:spPr>
+                    <a:xfrm>
+                      <a:off x="0" y="0"/>
+                      <a:ext cx="5400040" cy="1873250"/>
+                    </a:xfrm>
+                    <a:prstGeom prst="rect">
+                      <a:avLst/>
+                    </a:prstGeom>
+                  </pic:spPr>
+                </pic:pic>
+              </a:graphicData>
+            </a:graphic>
+          </wp:inline>
+        </w:drawing>
+      </w:r>
+    </w:p>
+    <w:p>
+      <w:r>
+        <w:drawing>
+          <wp:inline distT="0" distB="0" distL="0" distR="0" wp14:anchorId="2D655403" wp14:editId="64E33419">
+            <wp:extent cx="5400040" cy="1555750"/>
+            <wp:effectExtent l="0" t="0" r="0" b="6350"/>
+            <wp:docPr id="2" name="Imagem 2"/>
+            <wp:cNvGraphicFramePr>
+              <a:graphicFrameLocks xmlns:a="http://schemas.openxmlformats.org/drawingml/2006/main" noChangeAspect="1"/>
+            </wp:cNvGraphicFramePr>
+            <a:graphic xmlns:a="http://schemas.openxmlformats.org/drawingml/2006/main">
+              <a:graphicData uri="http://schemas.openxmlformats.org/drawingml/2006/picture">
+                <pic:pic xmlns:pic="http://schemas.openxmlformats.org/drawingml/2006/picture">
+                  <pic:nvPicPr>
+                    <pic:cNvPr id="1" name=""/>
+                    <pic:cNvPicPr/>
+                  </pic:nvPicPr>
+                  <pic:blipFill>
+                    <a:blip r:embed="rId12"/>
+                    <a:stretch>
+                      <a:fillRect/>
+                    </a:stretch>
+                  </pic:blipFill>
+                  <pic:spPr>
+                    <a:xfrm>
+                      <a:off x="0" y="0"/>
+                      <a:ext cx="5400040" cy="1555750"/>
+                    </a:xfrm>
+                    <a:prstGeom prst="rect">
+                      <a:avLst/>
+                    </a:prstGeom>
+                  </pic:spPr>
+                </pic:pic>
+              </a:graphicData>
+            </a:graphic>
+          </wp:inline>
+        </w:drawing>
+      </w:r>
+      <w:bookmarkStart w:id="0" w:name="_GoBack"/>
+      <w:bookmarkEnd w:id="0"/>
+    </w:p>
     <w:sectPr>
       <w:pgSz w:w="11906" w:h="16838"/>
       <w:pgMar w:top="1417" w:right="1701" w:bottom="1417" w:left="1701" w:header="708" w:footer="708" w:gutter="0"/>

</xml_diff>

<commit_message>
feat: adicionar feedback visual ao criar e atualizar tarefas
</commit_message>
<xml_diff>
--- a/Mobile I/Atividade Tarefas/Relatorio.docx
+++ b/Mobile I/Atividade Tarefas/Relatorio.docx
@@ -1313,9 +1313,9 @@
       </w:r>
       <w:r>
         <w:drawing>
-          <wp:inline distT="0" distB="0" distL="0" distR="0" wp14:anchorId="5AB4C9E3" wp14:editId="3947A6AA">
-            <wp:extent cx="5400040" cy="1873250"/>
-            <wp:effectExtent l="0" t="0" r="0" b="0"/>
+          <wp:inline distT="0" distB="0" distL="0" distR="0" wp14:anchorId="69A00C7F" wp14:editId="1548FCA3">
+            <wp:extent cx="5400040" cy="2219960"/>
+            <wp:effectExtent l="0" t="0" r="0" b="8890"/>
             <wp:docPr id="1" name="Imagem 1"/>
             <wp:cNvGraphicFramePr>
               <a:graphicFrameLocks xmlns:a="http://schemas.openxmlformats.org/drawingml/2006/main" noChangeAspect="1"/>
@@ -1336,7 +1336,7 @@
                   <pic:spPr>
                     <a:xfrm>
                       <a:off x="0" y="0"/>
-                      <a:ext cx="5400040" cy="1873250"/>
+                      <a:ext cx="5400040" cy="2219960"/>
                     </a:xfrm>
                     <a:prstGeom prst="rect">
                       <a:avLst/>
@@ -1351,11 +1351,12 @@
     </w:p>
     <w:p>
       <w:r>
+        <w:lastRenderedPageBreak/>
         <w:drawing>
-          <wp:inline distT="0" distB="0" distL="0" distR="0" wp14:anchorId="2D655403" wp14:editId="64E33419">
-            <wp:extent cx="5400040" cy="1555750"/>
-            <wp:effectExtent l="0" t="0" r="0" b="6350"/>
-            <wp:docPr id="2" name="Imagem 2"/>
+          <wp:inline distT="0" distB="0" distL="0" distR="0" wp14:anchorId="356F8FAF" wp14:editId="7967EEEE">
+            <wp:extent cx="5400040" cy="2322195"/>
+            <wp:effectExtent l="0" t="0" r="0" b="1905"/>
+            <wp:docPr id="3" name="Imagem 3"/>
             <wp:cNvGraphicFramePr>
               <a:graphicFrameLocks xmlns:a="http://schemas.openxmlformats.org/drawingml/2006/main" noChangeAspect="1"/>
             </wp:cNvGraphicFramePr>
@@ -1375,7 +1376,236 @@
                   <pic:spPr>
                     <a:xfrm>
                       <a:off x="0" y="0"/>
-                      <a:ext cx="5400040" cy="1555750"/>
+                      <a:ext cx="5400040" cy="2322195"/>
+                    </a:xfrm>
+                    <a:prstGeom prst="rect">
+                      <a:avLst/>
+                    </a:prstGeom>
+                  </pic:spPr>
+                </pic:pic>
+              </a:graphicData>
+            </a:graphic>
+          </wp:inline>
+        </w:drawing>
+      </w:r>
+    </w:p>
+    <w:p>
+      <w:r>
+        <w:drawing>
+          <wp:inline distT="0" distB="0" distL="0" distR="0" wp14:anchorId="5A4C2449" wp14:editId="362D6C1F">
+            <wp:extent cx="5400040" cy="1777365"/>
+            <wp:effectExtent l="0" t="0" r="0" b="0"/>
+            <wp:docPr id="4" name="Imagem 4"/>
+            <wp:cNvGraphicFramePr>
+              <a:graphicFrameLocks xmlns:a="http://schemas.openxmlformats.org/drawingml/2006/main" noChangeAspect="1"/>
+            </wp:cNvGraphicFramePr>
+            <a:graphic xmlns:a="http://schemas.openxmlformats.org/drawingml/2006/main">
+              <a:graphicData uri="http://schemas.openxmlformats.org/drawingml/2006/picture">
+                <pic:pic xmlns:pic="http://schemas.openxmlformats.org/drawingml/2006/picture">
+                  <pic:nvPicPr>
+                    <pic:cNvPr id="1" name=""/>
+                    <pic:cNvPicPr/>
+                  </pic:nvPicPr>
+                  <pic:blipFill>
+                    <a:blip r:embed="rId13"/>
+                    <a:stretch>
+                      <a:fillRect/>
+                    </a:stretch>
+                  </pic:blipFill>
+                  <pic:spPr>
+                    <a:xfrm>
+                      <a:off x="0" y="0"/>
+                      <a:ext cx="5400040" cy="1777365"/>
+                    </a:xfrm>
+                    <a:prstGeom prst="rect">
+                      <a:avLst/>
+                    </a:prstGeom>
+                  </pic:spPr>
+                </pic:pic>
+              </a:graphicData>
+            </a:graphic>
+          </wp:inline>
+        </w:drawing>
+      </w:r>
+      <w:r>
+        <w:drawing>
+          <wp:inline distT="0" distB="0" distL="0" distR="0" wp14:anchorId="5BF400DC" wp14:editId="3DC6C176">
+            <wp:extent cx="5400040" cy="1688465"/>
+            <wp:effectExtent l="0" t="0" r="0" b="6985"/>
+            <wp:docPr id="5" name="Imagem 5"/>
+            <wp:cNvGraphicFramePr>
+              <a:graphicFrameLocks xmlns:a="http://schemas.openxmlformats.org/drawingml/2006/main" noChangeAspect="1"/>
+            </wp:cNvGraphicFramePr>
+            <a:graphic xmlns:a="http://schemas.openxmlformats.org/drawingml/2006/main">
+              <a:graphicData uri="http://schemas.openxmlformats.org/drawingml/2006/picture">
+                <pic:pic xmlns:pic="http://schemas.openxmlformats.org/drawingml/2006/picture">
+                  <pic:nvPicPr>
+                    <pic:cNvPr id="1" name=""/>
+                    <pic:cNvPicPr/>
+                  </pic:nvPicPr>
+                  <pic:blipFill>
+                    <a:blip r:embed="rId14"/>
+                    <a:stretch>
+                      <a:fillRect/>
+                    </a:stretch>
+                  </pic:blipFill>
+                  <pic:spPr>
+                    <a:xfrm>
+                      <a:off x="0" y="0"/>
+                      <a:ext cx="5400040" cy="1688465"/>
+                    </a:xfrm>
+                    <a:prstGeom prst="rect">
+                      <a:avLst/>
+                    </a:prstGeom>
+                  </pic:spPr>
+                </pic:pic>
+              </a:graphicData>
+            </a:graphic>
+          </wp:inline>
+        </w:drawing>
+      </w:r>
+      <w:r>
+        <w:drawing>
+          <wp:inline distT="0" distB="0" distL="0" distR="0" wp14:anchorId="3AABB5F6" wp14:editId="48EB26CB">
+            <wp:extent cx="5400040" cy="1263650"/>
+            <wp:effectExtent l="0" t="0" r="0" b="0"/>
+            <wp:docPr id="6" name="Imagem 6"/>
+            <wp:cNvGraphicFramePr>
+              <a:graphicFrameLocks xmlns:a="http://schemas.openxmlformats.org/drawingml/2006/main" noChangeAspect="1"/>
+            </wp:cNvGraphicFramePr>
+            <a:graphic xmlns:a="http://schemas.openxmlformats.org/drawingml/2006/main">
+              <a:graphicData uri="http://schemas.openxmlformats.org/drawingml/2006/picture">
+                <pic:pic xmlns:pic="http://schemas.openxmlformats.org/drawingml/2006/picture">
+                  <pic:nvPicPr>
+                    <pic:cNvPr id="1" name=""/>
+                    <pic:cNvPicPr/>
+                  </pic:nvPicPr>
+                  <pic:blipFill>
+                    <a:blip r:embed="rId15"/>
+                    <a:stretch>
+                      <a:fillRect/>
+                    </a:stretch>
+                  </pic:blipFill>
+                  <pic:spPr>
+                    <a:xfrm>
+                      <a:off x="0" y="0"/>
+                      <a:ext cx="5400040" cy="1263650"/>
+                    </a:xfrm>
+                    <a:prstGeom prst="rect">
+                      <a:avLst/>
+                    </a:prstGeom>
+                  </pic:spPr>
+                </pic:pic>
+              </a:graphicData>
+            </a:graphic>
+          </wp:inline>
+        </w:drawing>
+      </w:r>
+      <w:r>
+        <w:drawing>
+          <wp:inline distT="0" distB="0" distL="0" distR="0" wp14:anchorId="53491A8A" wp14:editId="70E85997">
+            <wp:extent cx="5400040" cy="1204595"/>
+            <wp:effectExtent l="0" t="0" r="0" b="0"/>
+            <wp:docPr id="9" name="Imagem 9"/>
+            <wp:cNvGraphicFramePr>
+              <a:graphicFrameLocks xmlns:a="http://schemas.openxmlformats.org/drawingml/2006/main" noChangeAspect="1"/>
+            </wp:cNvGraphicFramePr>
+            <a:graphic xmlns:a="http://schemas.openxmlformats.org/drawingml/2006/main">
+              <a:graphicData uri="http://schemas.openxmlformats.org/drawingml/2006/picture">
+                <pic:pic xmlns:pic="http://schemas.openxmlformats.org/drawingml/2006/picture">
+                  <pic:nvPicPr>
+                    <pic:cNvPr id="1" name=""/>
+                    <pic:cNvPicPr/>
+                  </pic:nvPicPr>
+                  <pic:blipFill>
+                    <a:blip r:embed="rId16"/>
+                    <a:stretch>
+                      <a:fillRect/>
+                    </a:stretch>
+                  </pic:blipFill>
+                  <pic:spPr>
+                    <a:xfrm>
+                      <a:off x="0" y="0"/>
+                      <a:ext cx="5400040" cy="1204595"/>
+                    </a:xfrm>
+                    <a:prstGeom prst="rect">
+                      <a:avLst/>
+                    </a:prstGeom>
+                  </pic:spPr>
+                </pic:pic>
+              </a:graphicData>
+            </a:graphic>
+          </wp:inline>
+        </w:drawing>
+      </w:r>
+    </w:p>
+    <w:p>
+      <w:r>
+        <w:lastRenderedPageBreak/>
+        <w:drawing>
+          <wp:inline distT="0" distB="0" distL="0" distR="0" wp14:anchorId="35EE0209" wp14:editId="021D2E8D">
+            <wp:extent cx="5400040" cy="1862455"/>
+            <wp:effectExtent l="0" t="0" r="0" b="4445"/>
+            <wp:docPr id="8" name="Imagem 8"/>
+            <wp:cNvGraphicFramePr>
+              <a:graphicFrameLocks xmlns:a="http://schemas.openxmlformats.org/drawingml/2006/main" noChangeAspect="1"/>
+            </wp:cNvGraphicFramePr>
+            <a:graphic xmlns:a="http://schemas.openxmlformats.org/drawingml/2006/main">
+              <a:graphicData uri="http://schemas.openxmlformats.org/drawingml/2006/picture">
+                <pic:pic xmlns:pic="http://schemas.openxmlformats.org/drawingml/2006/picture">
+                  <pic:nvPicPr>
+                    <pic:cNvPr id="1" name=""/>
+                    <pic:cNvPicPr/>
+                  </pic:nvPicPr>
+                  <pic:blipFill>
+                    <a:blip r:embed="rId17"/>
+                    <a:stretch>
+                      <a:fillRect/>
+                    </a:stretch>
+                  </pic:blipFill>
+                  <pic:spPr>
+                    <a:xfrm>
+                      <a:off x="0" y="0"/>
+                      <a:ext cx="5400040" cy="1862455"/>
+                    </a:xfrm>
+                    <a:prstGeom prst="rect">
+                      <a:avLst/>
+                    </a:prstGeom>
+                  </pic:spPr>
+                </pic:pic>
+              </a:graphicData>
+            </a:graphic>
+          </wp:inline>
+        </w:drawing>
+      </w:r>
+    </w:p>
+    <w:p>
+      <w:r>
+        <w:drawing>
+          <wp:inline distT="0" distB="0" distL="0" distR="0" wp14:anchorId="26290B27" wp14:editId="687809B1">
+            <wp:extent cx="5400040" cy="1143635"/>
+            <wp:effectExtent l="0" t="0" r="0" b="0"/>
+            <wp:docPr id="10" name="Imagem 10"/>
+            <wp:cNvGraphicFramePr>
+              <a:graphicFrameLocks xmlns:a="http://schemas.openxmlformats.org/drawingml/2006/main" noChangeAspect="1"/>
+            </wp:cNvGraphicFramePr>
+            <a:graphic xmlns:a="http://schemas.openxmlformats.org/drawingml/2006/main">
+              <a:graphicData uri="http://schemas.openxmlformats.org/drawingml/2006/picture">
+                <pic:pic xmlns:pic="http://schemas.openxmlformats.org/drawingml/2006/picture">
+                  <pic:nvPicPr>
+                    <pic:cNvPr id="1" name=""/>
+                    <pic:cNvPicPr/>
+                  </pic:nvPicPr>
+                  <pic:blipFill>
+                    <a:blip r:embed="rId18"/>
+                    <a:stretch>
+                      <a:fillRect/>
+                    </a:stretch>
+                  </pic:blipFill>
+                  <pic:spPr>
+                    <a:xfrm>
+                      <a:off x="0" y="0"/>
+                      <a:ext cx="5400040" cy="1143635"/>
                     </a:xfrm>
                     <a:prstGeom prst="rect">
                       <a:avLst/>

</xml_diff>